<commit_message>
updated manuscript and data
</commit_message>
<xml_diff>
--- a/motor_control_version5_mfr.docx
+++ b/motor_control_version5_mfr.docx
@@ -2447,12 +2447,10 @@
                       </w:ins>
                     </m:den>
                   </m:f>
-                  <w:bookmarkStart w:id="105" w:name="_GoBack"/>
-                  <w:bookmarkEnd w:id="105"/>
                   <m:sSup>
                     <m:sSupPr>
                       <m:ctrlPr>
-                        <w:del w:id="106" w:author="Romano Linux Desktop" w:date="2018-10-05T09:16:00Z">
+                        <w:del w:id="105" w:author="Romano Linux Desktop" w:date="2018-10-05T09:16:00Z">
                           <w:rPr>
                             <w:rFonts w:ascii="Cambria Math" w:hAnsi="Cambria Math"/>
                             <w:b/>
@@ -2465,7 +2463,7 @@
                       <m:sSub>
                         <m:sSubPr>
                           <m:ctrlPr>
-                            <w:del w:id="107" w:author="Romano Linux Desktop" w:date="2018-10-05T09:16:00Z">
+                            <w:del w:id="106" w:author="Romano Linux Desktop" w:date="2018-10-05T09:16:00Z">
                               <w:rPr>
                                 <w:rFonts w:ascii="Cambria Math" w:hAnsi="Cambria Math"/>
                                 <w:b/>
@@ -2475,7 +2473,7 @@
                           </m:ctrlPr>
                         </m:sSubPr>
                         <m:e>
-                          <w:del w:id="108" w:author="Romano Linux Desktop" w:date="2018-10-05T09:16:00Z">
+                          <w:del w:id="107" w:author="Romano Linux Desktop" w:date="2018-10-05T09:16:00Z">
                             <m:r>
                               <m:rPr>
                                 <m:sty m:val="bi"/>
@@ -2488,7 +2486,7 @@
                           </w:del>
                         </m:e>
                         <m:sub>
-                          <w:del w:id="109" w:author="Romano Linux Desktop" w:date="2018-10-05T09:16:00Z">
+                          <w:del w:id="108" w:author="Romano Linux Desktop" w:date="2018-10-05T09:16:00Z">
                             <m:r>
                               <m:rPr>
                                 <m:sty m:val="bi"/>
@@ -2503,7 +2501,7 @@
                       </m:sSub>
                     </m:e>
                     <m:sup>
-                      <w:del w:id="110" w:author="Romano Linux Desktop" w:date="2018-10-05T09:16:00Z">
+                      <w:del w:id="109" w:author="Romano Linux Desktop" w:date="2018-10-05T09:16:00Z">
                         <m:r>
                           <m:rPr>
                             <m:sty m:val="bi"/>
@@ -2516,7 +2514,7 @@
                       </w:del>
                     </m:sup>
                   </m:sSup>
-                  <w:del w:id="111" w:author="Romano Linux Desktop" w:date="2018-10-05T09:16:00Z">
+                  <w:del w:id="110" w:author="Romano Linux Desktop" w:date="2018-10-05T09:16:00Z">
                     <m:r>
                       <m:rPr>
                         <m:sty m:val="bi"/>
@@ -2530,7 +2528,7 @@
                   <m:sSup>
                     <m:sSupPr>
                       <m:ctrlPr>
-                        <w:del w:id="112" w:author="Romano Linux Desktop" w:date="2018-10-05T09:16:00Z">
+                        <w:del w:id="111" w:author="Romano Linux Desktop" w:date="2018-10-05T09:16:00Z">
                           <w:rPr>
                             <w:rFonts w:ascii="Cambria Math" w:hAnsi="Cambria Math"/>
                             <w:b/>
@@ -2543,7 +2541,7 @@
                       <m:sSub>
                         <m:sSubPr>
                           <m:ctrlPr>
-                            <w:del w:id="113" w:author="Romano Linux Desktop" w:date="2018-10-05T09:16:00Z">
+                            <w:del w:id="112" w:author="Romano Linux Desktop" w:date="2018-10-05T09:16:00Z">
                               <w:rPr>
                                 <w:rFonts w:ascii="Cambria Math" w:hAnsi="Cambria Math"/>
                                 <w:b/>
@@ -2553,7 +2551,7 @@
                           </m:ctrlPr>
                         </m:sSubPr>
                         <m:e>
-                          <w:del w:id="114" w:author="Romano Linux Desktop" w:date="2018-10-05T09:16:00Z">
+                          <w:del w:id="113" w:author="Romano Linux Desktop" w:date="2018-10-05T09:16:00Z">
                             <m:r>
                               <m:rPr>
                                 <m:sty m:val="bi"/>
@@ -2566,7 +2564,7 @@
                           </w:del>
                         </m:e>
                         <m:sub>
-                          <w:del w:id="115" w:author="Romano Linux Desktop" w:date="2018-10-05T09:16:00Z">
+                          <w:del w:id="114" w:author="Romano Linux Desktop" w:date="2018-10-05T09:16:00Z">
                             <m:r>
                               <m:rPr>
                                 <m:sty m:val="bi"/>
@@ -2581,7 +2579,7 @@
                       </m:sSub>
                     </m:e>
                     <m:sup>
-                      <w:del w:id="116" w:author="Romano Linux Desktop" w:date="2018-10-05T09:16:00Z">
+                      <w:del w:id="115" w:author="Romano Linux Desktop" w:date="2018-10-05T09:16:00Z">
                         <m:r>
                           <m:rPr>
                             <m:sty m:val="bi"/>
@@ -2594,7 +2592,7 @@
                       </w:del>
                     </m:sup>
                   </m:sSup>
-                  <w:del w:id="117" w:author="Romano Linux Desktop" w:date="2018-10-05T09:16:00Z">
+                  <w:del w:id="116" w:author="Romano Linux Desktop" w:date="2018-10-05T09:16:00Z">
                     <m:r>
                       <m:rPr>
                         <m:sty m:val="bi"/>
@@ -2608,7 +2606,7 @@
                   <m:sSub>
                     <m:sSubPr>
                       <m:ctrlPr>
-                        <w:del w:id="118" w:author="Romano Linux Desktop" w:date="2018-10-05T09:16:00Z">
+                        <w:del w:id="117" w:author="Romano Linux Desktop" w:date="2018-10-05T09:16:00Z">
                           <w:rPr>
                             <w:rFonts w:ascii="Cambria Math" w:hAnsi="Cambria Math"/>
                             <w:b/>
@@ -2618,7 +2616,7 @@
                       </m:ctrlPr>
                     </m:sSubPr>
                     <m:e>
-                      <w:del w:id="119" w:author="Romano Linux Desktop" w:date="2018-10-05T09:16:00Z">
+                      <w:del w:id="118" w:author="Romano Linux Desktop" w:date="2018-10-05T09:16:00Z">
                         <m:r>
                           <m:rPr>
                             <m:sty m:val="bi"/>
@@ -2631,7 +2629,7 @@
                       </w:del>
                     </m:e>
                     <m:sub>
-                      <w:del w:id="120" w:author="Romano Linux Desktop" w:date="2018-10-05T09:16:00Z">
+                      <w:del w:id="119" w:author="Romano Linux Desktop" w:date="2018-10-05T09:16:00Z">
                         <m:r>
                           <m:rPr>
                             <m:sty m:val="bi"/>
@@ -2647,7 +2645,7 @@
                   <m:sSub>
                     <m:sSubPr>
                       <m:ctrlPr>
-                        <w:del w:id="121" w:author="Romano Linux Desktop" w:date="2018-10-05T09:16:00Z">
+                        <w:del w:id="120" w:author="Romano Linux Desktop" w:date="2018-10-05T09:16:00Z">
                           <w:rPr>
                             <w:rFonts w:ascii="Cambria Math" w:hAnsi="Cambria Math"/>
                             <w:b/>
@@ -2657,7 +2655,7 @@
                       </m:ctrlPr>
                     </m:sSubPr>
                     <m:e>
-                      <w:del w:id="122" w:author="Romano Linux Desktop" w:date="2018-10-05T09:16:00Z">
+                      <w:del w:id="121" w:author="Romano Linux Desktop" w:date="2018-10-05T09:16:00Z">
                         <m:r>
                           <m:rPr>
                             <m:sty m:val="bi"/>
@@ -2670,7 +2668,7 @@
                       </w:del>
                     </m:e>
                     <m:sub>
-                      <w:del w:id="123" w:author="Romano Linux Desktop" w:date="2018-10-05T09:16:00Z">
+                      <w:del w:id="122" w:author="Romano Linux Desktop" w:date="2018-10-05T09:16:00Z">
                         <m:r>
                           <m:rPr>
                             <m:sty m:val="bi"/>
@@ -2686,7 +2684,7 @@
                   <m:func>
                     <m:funcPr>
                       <m:ctrlPr>
-                        <w:del w:id="124" w:author="Romano Linux Desktop" w:date="2018-10-05T09:16:00Z">
+                        <w:del w:id="123" w:author="Romano Linux Desktop" w:date="2018-10-05T09:16:00Z">
                           <w:rPr>
                             <w:rFonts w:ascii="Cambria Math" w:hAnsi="Cambria Math"/>
                             <w:b/>
@@ -2696,7 +2694,7 @@
                       </m:ctrlPr>
                     </m:funcPr>
                     <m:fName>
-                      <w:del w:id="125" w:author="Romano Linux Desktop" w:date="2018-10-05T09:16:00Z">
+                      <w:del w:id="124" w:author="Romano Linux Desktop" w:date="2018-10-05T09:16:00Z">
                         <m:r>
                           <m:rPr>
                             <m:sty m:val="b"/>
@@ -2709,7 +2707,7 @@
                       </w:del>
                     </m:fName>
                     <m:e>
-                      <w:del w:id="126" w:author="Romano Linux Desktop" w:date="2018-10-05T09:16:00Z">
+                      <w:del w:id="125" w:author="Romano Linux Desktop" w:date="2018-10-05T09:16:00Z">
                         <m:r>
                           <m:rPr>
                             <m:sty m:val="bi"/>
@@ -2729,7 +2727,7 @@
               <m:func>
                 <m:funcPr>
                   <m:ctrlPr>
-                    <w:del w:id="127" w:author="Romano Linux Desktop" w:date="2018-10-05T09:17:00Z">
+                    <w:del w:id="126" w:author="Romano Linux Desktop" w:date="2018-10-05T09:17:00Z">
                       <w:rPr>
                         <w:rFonts w:ascii="Cambria Math" w:hAnsi="Cambria Math"/>
                         <w:b/>
@@ -2739,7 +2737,7 @@
                   </m:ctrlPr>
                 </m:funcPr>
                 <m:fName>
-                  <w:del w:id="128" w:author="Romano Linux Desktop" w:date="2018-10-05T09:17:00Z">
+                  <w:del w:id="127" w:author="Romano Linux Desktop" w:date="2018-10-05T09:17:00Z">
                     <m:r>
                       <m:rPr>
                         <m:sty m:val="b"/>
@@ -2752,7 +2750,7 @@
                   </w:del>
                 </m:fName>
                 <m:e>
-                  <w:del w:id="129" w:author="Romano Linux Desktop" w:date="2018-10-05T09:17:00Z">
+                  <w:del w:id="128" w:author="Romano Linux Desktop" w:date="2018-10-05T09:17:00Z">
                     <m:r>
                       <m:rPr>
                         <m:sty m:val="bi"/>
@@ -2780,6 +2778,12 @@
       </m:oMathPara>
     </w:p>
     <w:p>
+      <w:pPr>
+        <w:rPr>
+          <w:ins w:id="129" w:author="Michael Romano" w:date="2018-10-05T18:03:00Z"/>
+          <w:rFonts w:eastAsiaTheme="minorEastAsia"/>
+        </w:rPr>
+      </w:pPr>
       <w:r>
         <w:rPr>
           <w:rFonts w:eastAsiaTheme="minorEastAsia"/>
@@ -2916,29 +2920,95 @@
     <w:p>
       <w:pPr>
         <w:rPr>
-          <w:i/>
-        </w:rPr>
-      </w:pPr>
-      <w:r>
-        <w:rPr>
-          <w:i/>
-        </w:rPr>
-        <w:t>Classical</w:t>
-      </w:r>
-      <w:r>
-        <w:rPr>
-          <w:i/>
-        </w:rPr>
-        <w:t xml:space="preserve"> conditioning </w:t>
-      </w:r>
-      <w:r>
-        <w:rPr>
-          <w:i/>
-        </w:rPr>
-        <w:t>experiment</w:t>
-      </w:r>
+          <w:rFonts w:eastAsiaTheme="minorEastAsia"/>
+          <w:rPrChange w:id="132" w:author="Michael Romano" w:date="2018-10-05T18:03:00Z">
+            <w:rPr/>
+          </w:rPrChange>
+        </w:rPr>
+      </w:pPr>
+      <w:ins w:id="133" w:author="Michael Romano" w:date="2018-10-05T18:03:00Z">
+        <w:r>
+          <w:rPr>
+            <w:rFonts w:eastAsiaTheme="minorEastAsia"/>
+          </w:rPr>
+          <w:t>After analyzing the time stamps acquired by the TDT system, we noticed that there was a very small timing drift (</w:t>
+        </w:r>
+      </w:ins>
+      <w:ins w:id="134" w:author="Michael Romano" w:date="2018-10-05T18:04:00Z">
+        <w:r>
+          <w:rPr>
+            <w:rFonts w:eastAsiaTheme="minorEastAsia"/>
+          </w:rPr>
+          <w:t>approximately</w:t>
+        </w:r>
+      </w:ins>
+      <w:ins w:id="135" w:author="Michael Romano" w:date="2018-10-05T18:03:00Z">
+        <w:r>
+          <w:rPr>
+            <w:rFonts w:eastAsiaTheme="minorEastAsia"/>
+          </w:rPr>
+          <w:t xml:space="preserve"> 30 microseconds per second)</w:t>
+        </w:r>
+      </w:ins>
+      <w:ins w:id="136" w:author="Michael Romano" w:date="2018-10-05T18:04:00Z">
+        <w:r>
+          <w:rPr>
+            <w:rFonts w:eastAsiaTheme="minorEastAsia"/>
+          </w:rPr>
+          <w:t>. To confirm that the frequency of data acquisition and timing of the corresponding digital pulses didn</w:t>
+        </w:r>
+      </w:ins>
+      <w:ins w:id="137" w:author="Michael Romano" w:date="2018-10-05T18:05:00Z">
+        <w:r>
+          <w:rPr>
+            <w:rFonts w:eastAsiaTheme="minorEastAsia"/>
+          </w:rPr>
+          <w:t>’t affect this drift, we repeated 5 minute recording sessions without a live mouse at 20, 50, and 100 Hz.</w:t>
+        </w:r>
+      </w:ins>
+      <w:ins w:id="138" w:author="Michael Romano" w:date="2018-10-05T18:07:00Z">
+        <w:r>
+          <w:rPr>
+            <w:rFonts w:eastAsiaTheme="minorEastAsia"/>
+          </w:rPr>
+          <w:t xml:space="preserve"> These recordings used an identical script, except we embedded a 500 microsecond delay between the start and end of the digital pulse (</w:t>
+        </w:r>
+      </w:ins>
+      <w:ins w:id="139" w:author="Michael Romano" w:date="2018-10-05T18:08:00Z">
+        <w:r>
+          <w:rPr>
+            <w:rFonts w:eastAsiaTheme="minorEastAsia"/>
+          </w:rPr>
+          <w:t>“delayMicroseconds(50)”) instead of a 1 millisecond delay (“delay(1)”).</w:t>
+        </w:r>
+      </w:ins>
     </w:p>
     <w:p>
+      <w:pPr>
+        <w:rPr>
+          <w:i/>
+        </w:rPr>
+      </w:pPr>
+      <w:r>
+        <w:rPr>
+          <w:i/>
+        </w:rPr>
+        <w:t>Classical</w:t>
+      </w:r>
+      <w:r>
+        <w:rPr>
+          <w:i/>
+        </w:rPr>
+        <w:t xml:space="preserve"> conditioning </w:t>
+      </w:r>
+      <w:r>
+        <w:rPr>
+          <w:i/>
+        </w:rPr>
+        <w:t>experiment</w:t>
+      </w:r>
+    </w:p>
+    <w:p>
       <w:r>
         <w:tab/>
       </w:r>
@@ -2960,17 +3030,17 @@
       <w:r>
         <w:t>simultaneously</w:t>
       </w:r>
-      <w:ins w:id="132" w:author="Romano Linux Desktop" w:date="2018-10-05T09:20:00Z">
+      <w:ins w:id="140" w:author="Romano Linux Desktop" w:date="2018-10-05T09:20:00Z">
         <w:r>
           <w:t>--including one that requires consistent and high-frequency input--</w:t>
         </w:r>
       </w:ins>
-      <w:del w:id="133" w:author="Romano Linux Desktop" w:date="2018-10-05T09:20:00Z">
+      <w:del w:id="141" w:author="Romano Linux Desktop" w:date="2018-10-05T09:20:00Z">
         <w:r>
           <w:delText xml:space="preserve"> </w:delText>
         </w:r>
       </w:del>
-      <w:ins w:id="134" w:author="Romano Linux Desktop" w:date="2018-10-05T09:19:00Z">
+      <w:ins w:id="142" w:author="Romano Linux Desktop" w:date="2018-10-05T09:19:00Z">
         <w:r>
           <w:t xml:space="preserve">while reliably </w:t>
         </w:r>
@@ -3099,12 +3169,12 @@
       <w:r>
         <w:t>at is capable of stereo output</w:t>
       </w:r>
-      <w:ins w:id="135" w:author="Romano Linux Desktop" w:date="2018-10-05T09:20:00Z">
+      <w:ins w:id="143" w:author="Romano Linux Desktop" w:date="2018-10-05T09:20:00Z">
         <w:r>
           <w:t xml:space="preserve">, as used previously </w:t>
         </w:r>
       </w:ins>
-      <w:customXmlInsRangeStart w:id="136" w:author="Romano Linux Desktop" w:date="2018-10-05T09:21:00Z"/>
+      <w:customXmlInsRangeStart w:id="144" w:author="Romano Linux Desktop" w:date="2018-10-05T09:21:00Z"/>
       <w:sdt>
         <w:sdtPr>
           <w:id w:val="1033149581"/>
@@ -3112,8 +3182,8 @@
         </w:sdtPr>
         <w:sdtEndPr/>
         <w:sdtContent>
-          <w:customXmlInsRangeEnd w:id="136"/>
-          <w:ins w:id="137" w:author="Romano Linux Desktop" w:date="2018-10-05T09:21:00Z">
+          <w:customXmlInsRangeEnd w:id="144"/>
+          <w:ins w:id="145" w:author="Romano Linux Desktop" w:date="2018-10-05T09:21:00Z">
             <w:r>
               <w:fldChar w:fldCharType="begin"/>
             </w:r>
@@ -3124,7 +3194,7 @@
           <w:r>
             <w:fldChar w:fldCharType="separate"/>
           </w:r>
-          <w:ins w:id="138" w:author="Romano Linux Desktop" w:date="2018-10-05T09:21:00Z">
+          <w:ins w:id="146" w:author="Romano Linux Desktop" w:date="2018-10-05T09:21:00Z">
             <w:r>
               <w:rPr>
                 <w:noProof/>
@@ -3135,10 +3205,10 @@
               <w:fldChar w:fldCharType="end"/>
             </w:r>
           </w:ins>
-          <w:customXmlInsRangeStart w:id="139" w:author="Romano Linux Desktop" w:date="2018-10-05T09:21:00Z"/>
+          <w:customXmlInsRangeStart w:id="147" w:author="Romano Linux Desktop" w:date="2018-10-05T09:21:00Z"/>
         </w:sdtContent>
       </w:sdt>
-      <w:customXmlInsRangeEnd w:id="139"/>
+      <w:customXmlInsRangeEnd w:id="147"/>
       <w:r>
         <w:t>.</w:t>
       </w:r>
@@ -3207,7 +3277,7 @@
       <w:r>
         <w:t xml:space="preserve">. </w:t>
       </w:r>
-      <w:del w:id="140" w:author="Romano Linux Desktop" w:date="2018-10-05T09:21:00Z">
+      <w:del w:id="148" w:author="Romano Linux Desktop" w:date="2018-10-05T09:21:00Z">
         <w:r>
           <w:delText>T</w:delText>
         </w:r>
@@ -3215,7 +3285,7 @@
           <w:delText xml:space="preserve">he </w:delText>
         </w:r>
       </w:del>
-      <w:ins w:id="141" w:author="Romano Linux Desktop" w:date="2018-10-05T09:21:00Z">
+      <w:ins w:id="149" w:author="Romano Linux Desktop" w:date="2018-10-05T09:21:00Z">
         <w:r>
           <w:t xml:space="preserve">An </w:t>
         </w:r>
@@ -3223,7 +3293,7 @@
       <w:r>
         <w:t xml:space="preserve">“IntervalTimer” </w:t>
       </w:r>
-      <w:del w:id="142" w:author="Romano Linux Desktop" w:date="2018-10-05T09:21:00Z">
+      <w:del w:id="150" w:author="Romano Linux Desktop" w:date="2018-10-05T09:21:00Z">
         <w:r>
           <w:delText xml:space="preserve">library </w:delText>
         </w:r>
@@ -3243,9 +3313,13 @@
       <w:r>
         <w:t xml:space="preserve"> pulses and the multiple output devices</w:t>
       </w:r>
-      <w:ins w:id="143" w:author="Romano Linux Desktop" w:date="2018-10-05T09:22:00Z">
-        <w:r>
-          <w:t>, and during every call to this object, the amplitude of the audio output, puff output, and light output were updated, and then a 1 ms digital pulse was output to mimic a camera trigger</w:t>
+      <w:ins w:id="151" w:author="Romano Linux Desktop" w:date="2018-10-05T09:22:00Z">
+        <w:r>
+          <w:t xml:space="preserve">, and during every call to this object, the amplitude of the audio output, puff output, and light output were updated, and then a 1 ms digital pulse </w:t>
+        </w:r>
+        <w:r>
+          <w:lastRenderedPageBreak/>
+          <w:t>was output to mimic a camera trigger</w:t>
         </w:r>
       </w:ins>
       <w:r>
@@ -3278,7 +3352,6 @@
         </w:rPr>
       </w:pPr>
       <w:r>
-        <w:lastRenderedPageBreak/>
         <w:t xml:space="preserve">Again, in order to begin experiments with the Teensy, we wrote in MATLAB a simple graphical user interfaces that can be used on a desktop or laptop. </w:t>
       </w:r>
       <w:r>
@@ -3567,7 +3640,7 @@
       <w:r>
         <w:t xml:space="preserve"> </w:t>
       </w:r>
-      <w:del w:id="144" w:author="Michael Romano" w:date="2018-09-29T10:00:00Z">
+      <w:del w:id="152" w:author="Michael Romano" w:date="2018-09-29T10:00:00Z">
         <w:r>
           <w:delText xml:space="preserve">In order to provide the end user with as simple a setup as possible, we designed drivers and a library that users can </w:delText>
         </w:r>
@@ -3578,7 +3651,7 @@
           <w:delText xml:space="preserve"> to obtain various streams of data from these sensors. In particular, w</w:delText>
         </w:r>
       </w:del>
-      <w:ins w:id="145" w:author="Michael Romano" w:date="2018-09-29T10:00:00Z">
+      <w:ins w:id="153" w:author="Michael Romano" w:date="2018-09-29T10:00:00Z">
         <w:r>
           <w:t>W</w:t>
         </w:r>
@@ -3595,7 +3668,7 @@
       <w:r>
         <w:t xml:space="preserve"> </w:t>
       </w:r>
-      <w:del w:id="146" w:author="Michael Romano" w:date="2018-09-29T09:59:00Z">
+      <w:del w:id="154" w:author="Michael Romano" w:date="2018-09-29T09:59:00Z">
         <w:r>
           <w:delText>C</w:delText>
         </w:r>
@@ -3655,18 +3728,22 @@
     <w:p>
       <w:pPr>
         <w:ind w:firstLine="720"/>
-      </w:pPr>
-      <w:ins w:id="147" w:author="Michael Romano" w:date="2018-09-29T10:00:00Z">
-        <w:r>
+        <w:rPr>
+          <w:ins w:id="155" w:author="Michael Romano" w:date="2018-10-05T18:05:00Z"/>
+        </w:rPr>
+      </w:pPr>
+      <w:ins w:id="156" w:author="Michael Romano" w:date="2018-09-29T10:00:00Z">
+        <w:r>
+          <w:lastRenderedPageBreak/>
           <w:t xml:space="preserve">Because of the simplicity of the ADNS-9800 library and example experimental design setup built alongside, </w:t>
         </w:r>
       </w:ins>
-      <w:del w:id="148" w:author="Michael Romano" w:date="2018-09-29T10:00:00Z">
+      <w:del w:id="157" w:author="Michael Romano" w:date="2018-09-29T10:00:00Z">
         <w:r>
           <w:delText>T</w:delText>
         </w:r>
       </w:del>
-      <w:del w:id="149" w:author="Romano Linux Desktop" w:date="2018-10-05T09:32:00Z">
+      <w:del w:id="158" w:author="Romano Linux Desktop" w:date="2018-10-05T09:32:00Z">
         <w:r>
           <w:delText>herefore,</w:delText>
         </w:r>
@@ -3689,12 +3766,12 @@
       <w:r>
         <w:t xml:space="preserve">, which </w:t>
       </w:r>
-      <w:del w:id="150" w:author="Michael Romano" w:date="2018-09-29T10:01:00Z">
+      <w:del w:id="159" w:author="Michael Romano" w:date="2018-09-29T10:01:00Z">
         <w:r>
           <w:delText>we have</w:delText>
         </w:r>
       </w:del>
-      <w:ins w:id="151" w:author="Michael Romano" w:date="2018-09-29T10:01:00Z">
+      <w:ins w:id="160" w:author="Michael Romano" w:date="2018-09-29T10:01:00Z">
         <w:r>
           <w:t>are</w:t>
         </w:r>
@@ -3708,12 +3785,12 @@
       <w:r>
         <w:t xml:space="preserve">is demonstrated in Figure </w:t>
       </w:r>
-      <w:del w:id="152" w:author="Romano Linux Desktop" w:date="2018-10-05T09:33:00Z">
+      <w:del w:id="161" w:author="Romano Linux Desktop" w:date="2018-10-05T09:33:00Z">
         <w:r>
           <w:delText>2A</w:delText>
         </w:r>
       </w:del>
-      <w:ins w:id="153" w:author="Romano Linux Desktop" w:date="2018-10-05T09:33:00Z">
+      <w:ins w:id="162" w:author="Romano Linux Desktop" w:date="2018-10-05T09:33:00Z">
         <w:r>
           <w:t>2B</w:t>
         </w:r>
@@ -3733,12 +3810,12 @@
       <w:r>
         <w:t xml:space="preserve"> jumper wires or sturdier, longer lasting wire. Anecdotally, jumper wires appear to become unreliable after a short amount of time, and so sturdier wire </w:t>
       </w:r>
-      <w:del w:id="154" w:author="Romano Linux Desktop" w:date="2018-10-05T09:33:00Z">
+      <w:del w:id="163" w:author="Romano Linux Desktop" w:date="2018-10-05T09:33:00Z">
         <w:r>
           <w:delText xml:space="preserve">is </w:delText>
         </w:r>
       </w:del>
-      <w:ins w:id="155" w:author="Romano Linux Desktop" w:date="2018-10-05T09:33:00Z">
+      <w:ins w:id="164" w:author="Romano Linux Desktop" w:date="2018-10-05T09:33:00Z">
         <w:r>
           <w:t xml:space="preserve">should be </w:t>
         </w:r>
@@ -3750,11 +3827,7 @@
         <w:t xml:space="preserve"> </w:t>
       </w:r>
       <w:r>
-        <w:t xml:space="preserve">This system offers an affordable, </w:t>
-      </w:r>
-      <w:r>
-        <w:lastRenderedPageBreak/>
-        <w:t>modular, open-source method of tracking mouse movement with high fidelity, temporal accuracy and without introducing conf</w:t>
+        <w:t>This system offers an affordable, modular, open-source method of tracking mouse movement with high fidelity, temporal accuracy and without introducing conf</w:t>
       </w:r>
       <w:r>
         <w:t xml:space="preserve">ounding experimental variables. As can be seen in Figure 3A, the velocity that we calculate falls into the range of previously reported mouse velocity with similar setups (see, for example, </w:t>
@@ -3807,12 +3880,12 @@
       <w:r>
         <w:t xml:space="preserve">ely </w:t>
       </w:r>
-      <w:ins w:id="156" w:author="Michael Romano" w:date="2018-09-29T10:01:00Z">
-        <w:r>
-          <w:t>30</w:t>
+      <w:ins w:id="165" w:author="Michael Romano" w:date="2018-09-29T10:01:00Z">
+        <w:r>
+          <w:t>28.9</w:t>
         </w:r>
       </w:ins>
-      <w:del w:id="157" w:author="Michael Romano" w:date="2018-09-29T10:01:00Z">
+      <w:del w:id="166" w:author="Michael Romano" w:date="2018-09-29T10:01:00Z">
         <w:r>
           <w:delText>29</w:delText>
         </w:r>
@@ -3820,22 +3893,65 @@
       <w:r>
         <w:t xml:space="preserve"> microseconds per sample).</w:t>
       </w:r>
+      <w:bookmarkStart w:id="167" w:name="_GoBack"/>
+      <w:bookmarkEnd w:id="167"/>
     </w:p>
     <w:p>
-      <w:r>
-        <w:rPr>
-          <w:i/>
-        </w:rPr>
-        <w:t>Classical</w:t>
-      </w:r>
-      <w:r>
-        <w:rPr>
-          <w:i/>
-        </w:rPr>
-        <w:t xml:space="preserve"> conditioning</w:t>
-      </w:r>
+      <w:pPr>
+        <w:ind w:firstLine="720"/>
+        <w:rPr>
+          <w:sz w:val="20"/>
+          <w:rPrChange w:id="168" w:author="Michael Romano" w:date="2018-10-05T18:06:00Z">
+            <w:rPr/>
+          </w:rPrChange>
+        </w:rPr>
+      </w:pPr>
+      <w:ins w:id="169" w:author="Michael Romano" w:date="2018-10-05T18:05:00Z">
+        <w:r>
+          <w:t xml:space="preserve">To verify that this bias in slope was not due to the </w:t>
+        </w:r>
+      </w:ins>
+      <w:ins w:id="170" w:author="Michael Romano" w:date="2018-10-05T18:06:00Z">
+        <w:r>
+          <w:t xml:space="preserve">frequency of the </w:t>
+        </w:r>
+      </w:ins>
+      <w:ins w:id="171" w:author="Michael Romano" w:date="2018-10-05T18:05:00Z">
+        <w:r>
+          <w:t>IntervalTimer</w:t>
+        </w:r>
+      </w:ins>
+      <w:ins w:id="172" w:author="Michael Romano" w:date="2018-10-05T18:06:00Z">
+        <w:r>
+          <w:t>, we repeated recordings that were 5 minutes long each, each using the same script except with a 500 microsecond delay between the beginning of the digital pulse and end of the digital pulse.</w:t>
+        </w:r>
+      </w:ins>
+      <w:ins w:id="173" w:author="Michael Romano" w:date="2018-10-05T18:08:00Z">
+        <w:r>
+          <w:t xml:space="preserve"> These all had very similar biases, </w:t>
+        </w:r>
+      </w:ins>
+      <w:ins w:id="174" w:author="Michael Romano" w:date="2018-10-05T18:09:00Z">
+        <w:r>
+          <w:t>at 28.3 microseconds per second for the 20 Hz recording, and 28.4 microseconds per second for the 50 Hz and 100 Hz recordings, respectively.</w:t>
+        </w:r>
+      </w:ins>
     </w:p>
     <w:p>
+      <w:r>
+        <w:rPr>
+          <w:i/>
+        </w:rPr>
+        <w:t>Classical</w:t>
+      </w:r>
+      <w:r>
+        <w:rPr>
+          <w:i/>
+        </w:rPr>
+        <w:t xml:space="preserve"> conditioning</w:t>
+      </w:r>
+    </w:p>
+    <w:p>
       <w:pPr>
         <w:ind w:firstLine="720"/>
       </w:pPr>
@@ -3860,12 +3976,12 @@
       <w:r>
         <w:t xml:space="preserve">mimics </w:t>
       </w:r>
-      <w:del w:id="158" w:author="Romano Linux Desktop" w:date="2018-10-05T09:34:00Z">
+      <w:del w:id="175" w:author="Romano Linux Desktop" w:date="2018-10-05T09:34:00Z">
         <w:r>
           <w:delText xml:space="preserve">the </w:delText>
         </w:r>
       </w:del>
-      <w:ins w:id="159" w:author="Romano Linux Desktop" w:date="2018-10-05T09:34:00Z">
+      <w:ins w:id="176" w:author="Romano Linux Desktop" w:date="2018-10-05T09:34:00Z">
         <w:r>
           <w:t xml:space="preserve">a </w:t>
         </w:r>
@@ -3876,7 +3992,7 @@
       <w:r>
         <w:t>ported</w:t>
       </w:r>
-      <w:ins w:id="160" w:author="Romano Linux Desktop" w:date="2018-10-05T09:34:00Z">
+      <w:ins w:id="177" w:author="Romano Linux Desktop" w:date="2018-10-05T09:34:00Z">
         <w:r>
           <w:t xml:space="preserve"> by our lab</w:t>
         </w:r>
@@ -3928,7 +4044,7 @@
       <w:r>
         <w:t xml:space="preserve">Imaging can be performed simultaneously by turning on and off a given pin during each frame, the rising phase </w:t>
       </w:r>
-      <w:ins w:id="161" w:author="Romano Linux Desktop" w:date="2018-10-05T09:34:00Z">
+      <w:ins w:id="178" w:author="Romano Linux Desktop" w:date="2018-10-05T09:34:00Z">
         <w:r>
           <w:t xml:space="preserve">or falling phase </w:t>
         </w:r>
@@ -3936,7 +4052,7 @@
       <w:r>
         <w:t>of which a camera or other device can use as an indicator telling it to capture an image</w:t>
       </w:r>
-      <w:ins w:id="162" w:author="Romano Linux Desktop" w:date="2018-10-05T09:34:00Z">
+      <w:ins w:id="179" w:author="Romano Linux Desktop" w:date="2018-10-05T09:34:00Z">
         <w:r>
           <w:t xml:space="preserve"> or perform some other task</w:t>
         </w:r>
@@ -3959,13 +4075,13 @@
       <w:r>
         <w:t xml:space="preserve"> </w:t>
       </w:r>
-      <w:moveToRangeStart w:id="163" w:author="Romano Linux Desktop" w:date="2018-10-05T09:35:00Z" w:name="move526495472"/>
-      <w:moveTo w:id="164" w:author="Romano Linux Desktop" w:date="2018-10-05T09:35:00Z">
+      <w:moveToRangeStart w:id="180" w:author="Romano Linux Desktop" w:date="2018-10-05T09:35:00Z" w:name="move526495472"/>
+      <w:moveTo w:id="181" w:author="Romano Linux Desktop" w:date="2018-10-05T09:35:00Z">
         <w:r>
           <w:t xml:space="preserve">Like the motion experimental design, the measured timings were very similar to the theoretical timings, biased by approximately 30 microseconds per sample. </w:t>
         </w:r>
       </w:moveTo>
-      <w:moveToRangeEnd w:id="163"/>
+      <w:moveToRangeEnd w:id="180"/>
       <w:r>
         <w:t xml:space="preserve">We note that, adjusted for the length of time, our timing bias is comparable to that reported by </w:t>
       </w:r>
@@ -3999,7 +4115,7 @@
       <w:r>
         <w:t xml:space="preserve"> in various Arduino experimental designs at approximately 0.6 milliseconds per second (3e-05 per sample / 0.05 seconds per sample = 6e-04 </w:t>
       </w:r>
-      <w:ins w:id="165" w:author="Romano Linux Desktop" w:date="2018-10-05T09:35:00Z">
+      <w:ins w:id="182" w:author="Romano Linux Desktop" w:date="2018-10-05T09:35:00Z">
         <w:r>
           <w:t xml:space="preserve">seconds </w:t>
         </w:r>
@@ -4010,8 +4126,8 @@
       <w:r>
         <w:t xml:space="preserve"> </w:t>
       </w:r>
-      <w:moveFromRangeStart w:id="166" w:author="Romano Linux Desktop" w:date="2018-10-05T09:35:00Z" w:name="move526495472"/>
-      <w:moveFrom w:id="167" w:author="Romano Linux Desktop" w:date="2018-10-05T09:35:00Z">
+      <w:moveFromRangeStart w:id="183" w:author="Romano Linux Desktop" w:date="2018-10-05T09:35:00Z" w:name="move526495472"/>
+      <w:moveFrom w:id="184" w:author="Romano Linux Desktop" w:date="2018-10-05T09:35:00Z">
         <w:r>
           <w:t xml:space="preserve">Like the motion experimental design, the measured timings were very similar to the </w:t>
         </w:r>
@@ -4025,7 +4141,7 @@
           <w:t xml:space="preserve">seconds per sample. </w:t>
         </w:r>
       </w:moveFrom>
-      <w:moveFromRangeEnd w:id="166"/>
+      <w:moveFromRangeEnd w:id="183"/>
       <w:r>
         <w:t>We looked at light</w:t>
       </w:r>
@@ -4072,17 +4188,18 @@
         <w:ind w:firstLine="720"/>
       </w:pPr>
       <w:r>
+        <w:lastRenderedPageBreak/>
         <w:t xml:space="preserve">We </w:t>
       </w:r>
       <w:r>
         <w:t xml:space="preserve">demonstrate two inexpensive and highly accurate experimental paradigms both constructed around a Teensy 3.2 microcontroller. In the first, we </w:t>
       </w:r>
-      <w:ins w:id="168" w:author="Michael Romano" w:date="2018-09-29T10:03:00Z">
+      <w:ins w:id="185" w:author="Michael Romano" w:date="2018-09-29T10:03:00Z">
         <w:r>
           <w:t xml:space="preserve">utilize </w:t>
         </w:r>
       </w:ins>
-      <w:del w:id="169" w:author="Michael Romano" w:date="2018-09-29T10:03:00Z">
+      <w:del w:id="186" w:author="Michael Romano" w:date="2018-09-29T10:03:00Z">
         <w:r>
           <w:delText xml:space="preserve">have designed and implemented a library capable of recording motor output from </w:delText>
         </w:r>
@@ -4090,22 +4207,22 @@
       <w:r>
         <w:t>ADNS-9800 gaming sensors</w:t>
       </w:r>
-      <w:ins w:id="170" w:author="Michael Romano" w:date="2018-09-29T10:03:00Z">
+      <w:ins w:id="187" w:author="Michael Romano" w:date="2018-09-29T10:03:00Z">
         <w:r>
           <w:t xml:space="preserve">, </w:t>
         </w:r>
       </w:ins>
-      <w:ins w:id="171" w:author="Michael Romano" w:date="2018-09-29T10:04:00Z">
+      <w:ins w:id="188" w:author="Michael Romano" w:date="2018-09-29T10:04:00Z">
         <w:r>
           <w:t>which</w:t>
         </w:r>
       </w:ins>
-      <w:ins w:id="172" w:author="Michael Romano" w:date="2018-09-29T10:03:00Z">
+      <w:ins w:id="189" w:author="Michael Romano" w:date="2018-09-29T10:03:00Z">
         <w:r>
           <w:t xml:space="preserve"> obviate the need</w:t>
         </w:r>
       </w:ins>
-      <w:del w:id="173" w:author="Michael Romano" w:date="2018-09-29T10:03:00Z">
+      <w:del w:id="190" w:author="Michael Romano" w:date="2018-09-29T10:03:00Z">
         <w:r>
           <w:delText xml:space="preserve"> without the need</w:delText>
         </w:r>
@@ -4113,12 +4230,12 @@
       <w:r>
         <w:t xml:space="preserve"> for </w:t>
       </w:r>
-      <w:ins w:id="174" w:author="Michael Romano" w:date="2018-09-29T10:03:00Z">
+      <w:ins w:id="191" w:author="Michael Romano" w:date="2018-09-29T10:03:00Z">
         <w:r>
           <w:t xml:space="preserve">external </w:t>
         </w:r>
       </w:ins>
-      <w:del w:id="175" w:author="Michael Romano" w:date="2018-09-29T10:03:00Z">
+      <w:del w:id="192" w:author="Michael Romano" w:date="2018-09-29T10:03:00Z">
         <w:r>
           <w:delText>outside</w:delText>
         </w:r>
@@ -4129,7 +4246,7 @@
       <w:r>
         <w:t>calibration</w:t>
       </w:r>
-      <w:ins w:id="176" w:author="Michael Romano" w:date="2018-09-29T10:03:00Z">
+      <w:ins w:id="193" w:author="Michael Romano" w:date="2018-09-29T10:03:00Z">
         <w:r>
           <w:t>, and for which exists a user-friendly library and example implementation of this library</w:t>
         </w:r>
@@ -4196,7 +4313,7 @@
       <w:r>
         <w:t xml:space="preserve">simultaneously </w:t>
       </w:r>
-      <w:ins w:id="177" w:author="Michael Romano" w:date="2018-09-29T10:04:00Z">
+      <w:ins w:id="194" w:author="Michael Romano" w:date="2018-09-29T10:04:00Z">
         <w:r>
           <w:t xml:space="preserve">and </w:t>
         </w:r>
@@ -4204,7 +4321,7 @@
       <w:r>
         <w:t>with high temporal accuracy</w:t>
       </w:r>
-      <w:ins w:id="178" w:author="Romano Linux Desktop" w:date="2018-10-05T09:36:00Z">
+      <w:ins w:id="195" w:author="Romano Linux Desktop" w:date="2018-10-05T09:36:00Z">
         <w:r>
           <w:t xml:space="preserve"> in short intervals</w:t>
         </w:r>
@@ -4216,11 +4333,7 @@
         <w:t xml:space="preserve"> </w:t>
       </w:r>
       <w:r>
-        <w:t xml:space="preserve">One other major advantage of the Teensy 3.2 over other microcontrollers such as the Arduino is the fact that it can output a true analog signal, whereas the Arduino Uno, for example, is </w:t>
-      </w:r>
-      <w:r>
-        <w:lastRenderedPageBreak/>
-        <w:t>capable only of outputting pulse-width modulated signals. This opens a venue for many experimental additions, parti</w:t>
+        <w:t>One other major advantage of the Teensy 3.2 over other microcontrollers such as the Arduino is the fact that it can output a true analog signal, whereas the Arduino Uno, for example, is capable only of outputting pulse-width modulated signals. This opens a venue for many experimental additions, parti</w:t>
       </w:r>
       <w:r>
         <w:t xml:space="preserve">cularly the addition of sound, without the need of extra devices such as resistors and capacitors to create an analog signal. Rather, the Teensy 3.2 simply needs to be soldered on to a prop shield, and </w:t>
@@ -4251,12 +4364,12 @@
       <w:pPr>
         <w:ind w:firstLine="720"/>
       </w:pPr>
-      <w:del w:id="179" w:author="Michael Romano" w:date="2018-09-29T10:04:00Z">
+      <w:del w:id="196" w:author="Michael Romano" w:date="2018-09-29T10:04:00Z">
         <w:r>
           <w:delText>The only</w:delText>
         </w:r>
       </w:del>
-      <w:ins w:id="180" w:author="Michael Romano" w:date="2018-09-29T10:04:00Z">
+      <w:ins w:id="197" w:author="Michael Romano" w:date="2018-09-29T10:04:00Z">
         <w:r>
           <w:t>A</w:t>
         </w:r>
@@ -4363,7 +4476,7 @@
       <w:r>
         <w:t xml:space="preserve">he precision and utility of the Teensy microcontroller, in conjunction with the </w:t>
       </w:r>
-      <w:del w:id="181" w:author="Michael Romano" w:date="2018-09-29T10:05:00Z">
+      <w:del w:id="198" w:author="Michael Romano" w:date="2018-09-29T10:05:00Z">
         <w:r>
           <w:delText xml:space="preserve">custom motion sensor library that we have developed for the </w:delText>
         </w:r>
@@ -4371,7 +4484,7 @@
       <w:r>
         <w:t>ADNS-9800 sensors</w:t>
       </w:r>
-      <w:ins w:id="182" w:author="Michael Romano" w:date="2018-09-29T10:05:00Z">
+      <w:ins w:id="199" w:author="Michael Romano" w:date="2018-09-29T10:05:00Z">
         <w:r>
           <w:t xml:space="preserve"> and available library</w:t>
         </w:r>
@@ -4496,7 +4609,11 @@
         <w:t xml:space="preserve">A. </w:t>
       </w:r>
       <w:r>
-        <w:t xml:space="preserve">A schematic demonstrating the wiring connections between a Teensy 3.2, prop shield, and an external speaker. Dotted lines indicate solid connections. All connections between the Teensy 3.2 and prop shield were made using 14x1 double insulated pins, and the output to the speaker from the prop shield was made using regular wire and a coaxial cable. </w:t>
+        <w:t xml:space="preserve">A schematic demonstrating the wiring connections between a Teensy 3.2, prop shield, and an external speaker. Dotted lines indicate solid connections. All connections between the Teensy 3.2 and </w:t>
+      </w:r>
+      <w:r>
+        <w:lastRenderedPageBreak/>
+        <w:t xml:space="preserve">prop shield were made using 14x1 double insulated pins, and the output to the speaker from the prop shield was made using regular wire and a coaxial cable. </w:t>
       </w:r>
       <w:r>
         <w:t xml:space="preserve">Some extraneous and unused pins on the Teensy and the prop shield were not included in this diagram. </w:t>
@@ -4683,7 +4800,6 @@
         <w:rPr>
           <w:b/>
         </w:rPr>
-        <w:lastRenderedPageBreak/>
         <w:t>Figure 4.</w:t>
       </w:r>
       <w:r>
@@ -4931,14 +5047,27 @@
       <w:r>
         <w:t xml:space="preserve">Table </w:t>
       </w:r>
-      <w:fldSimple w:instr=" SEQ Table \* ARABIC ">
-        <w:r>
-          <w:rPr>
-            <w:noProof/>
-          </w:rPr>
-          <w:t>1</w:t>
-        </w:r>
-      </w:fldSimple>
+      <w:r>
+        <w:fldChar w:fldCharType="begin"/>
+      </w:r>
+      <w:r>
+        <w:instrText xml:space="preserve"> SEQ Table \* ARABIC </w:instrText>
+      </w:r>
+      <w:r>
+        <w:fldChar w:fldCharType="separate"/>
+      </w:r>
+      <w:r>
+        <w:rPr>
+          <w:noProof/>
+        </w:rPr>
+        <w:t>1</w:t>
+      </w:r>
+      <w:r>
+        <w:rPr>
+          <w:noProof/>
+        </w:rPr>
+        <w:fldChar w:fldCharType="end"/>
+      </w:r>
       <w:r>
         <w:t>. Specialty components necessary to build a tone/light-puff system.</w:t>
       </w:r>
@@ -5510,14 +5639,27 @@
       <w:r>
         <w:t xml:space="preserve">Table </w:t>
       </w:r>
-      <w:fldSimple w:instr=" SEQ Table \* ARABIC ">
-        <w:r>
-          <w:rPr>
-            <w:noProof/>
-          </w:rPr>
-          <w:t>2</w:t>
-        </w:r>
-      </w:fldSimple>
+      <w:r>
+        <w:fldChar w:fldCharType="begin"/>
+      </w:r>
+      <w:r>
+        <w:instrText xml:space="preserve"> SEQ Table \* ARABIC </w:instrText>
+      </w:r>
+      <w:r>
+        <w:fldChar w:fldCharType="separate"/>
+      </w:r>
+      <w:r>
+        <w:rPr>
+          <w:noProof/>
+        </w:rPr>
+        <w:t>2</w:t>
+      </w:r>
+      <w:r>
+        <w:rPr>
+          <w:noProof/>
+        </w:rPr>
+        <w:fldChar w:fldCharType="end"/>
+      </w:r>
       <w:r>
         <w:rPr>
           <w:noProof/>
@@ -5961,16 +6103,30 @@
         <w:keepNext/>
       </w:pPr>
       <w:r>
+        <w:lastRenderedPageBreak/>
         <w:t xml:space="preserve">Table </w:t>
       </w:r>
-      <w:fldSimple w:instr=" SEQ Table \* ARABIC ">
-        <w:r>
-          <w:rPr>
-            <w:noProof/>
-          </w:rPr>
-          <w:t>3</w:t>
-        </w:r>
-      </w:fldSimple>
+      <w:r>
+        <w:fldChar w:fldCharType="begin"/>
+      </w:r>
+      <w:r>
+        <w:instrText xml:space="preserve"> SEQ Table \* ARABIC </w:instrText>
+      </w:r>
+      <w:r>
+        <w:fldChar w:fldCharType="separate"/>
+      </w:r>
+      <w:r>
+        <w:rPr>
+          <w:noProof/>
+        </w:rPr>
+        <w:t>3</w:t>
+      </w:r>
+      <w:r>
+        <w:rPr>
+          <w:noProof/>
+        </w:rPr>
+        <w:fldChar w:fldCharType="end"/>
+      </w:r>
       <w:r>
         <w:rPr>
           <w:noProof/>
@@ -8561,7 +8717,7 @@
 </file>
 
 <file path=customXml/itemProps1.xml><?xml version="1.0" encoding="utf-8"?>
-<ds:datastoreItem xmlns:ds="http://schemas.openxmlformats.org/officeDocument/2006/customXml" ds:itemID="{43AF25DF-04C4-46C8-9508-5ED0CC14C07A}">
+<ds:datastoreItem xmlns:ds="http://schemas.openxmlformats.org/officeDocument/2006/customXml" ds:itemID="{DE140552-EC3B-4C4E-BA64-A2127408FCEF}">
   <ds:schemaRefs>
     <ds:schemaRef ds:uri="http://schemas.openxmlformats.org/officeDocument/2006/bibliography"/>
   </ds:schemaRefs>

</xml_diff>